<commit_message>
10-25: finish DTW_BDS pair-point
</commit_message>
<xml_diff>
--- a/素材-算法.docx
+++ b/素材-算法.docx
@@ -32,14 +32,27 @@
               <w:ind w:firstLineChars="0" w:firstLine="0"/>
               <w:jc w:val="both"/>
               <w:rPr>
+                <w:rFonts w:cs="Times New Roman"/>
+                <w:color w:val="auto"/>
+                <w:kern w:val="2"/>
+                <w:sz w:val="21"/>
+                <w:szCs w:val="21"/>
+                <w:lang w:val="it-IT"/>
+              </w:rPr>
+            </w:pPr>
+            <w:r>
+              <w:rPr>
                 <w:rFonts w:cs="Times New Roman" w:hint="eastAsia"/>
-                <w:color w:val="auto"/>
-                <w:kern w:val="2"/>
-                <w:sz w:val="21"/>
-                <w:szCs w:val="21"/>
-                <w:lang w:val="it-IT"/>
-              </w:rPr>
-            </w:pPr>
+                <w:b/>
+                <w:color w:val="auto"/>
+                <w:kern w:val="2"/>
+                <w:sz w:val="21"/>
+                <w:szCs w:val="21"/>
+              </w:rPr>
+              <w:t>1</w:t>
+            </w:r>
+            <w:bookmarkStart w:id="0" w:name="_GoBack"/>
+            <w:bookmarkEnd w:id="0"/>
             <w:r>
               <w:rPr>
                 <w:rFonts w:cs="Times New Roman"/>
@@ -277,7 +290,7 @@
               <w:ind w:firstLineChars="0" w:firstLine="0"/>
               <w:jc w:val="both"/>
               <w:rPr>
-                <w:rFonts w:cs="Times New Roman" w:hint="eastAsia"/>
+                <w:rFonts w:cs="Times New Roman"/>
                 <w:sz w:val="21"/>
                 <w:szCs w:val="21"/>
               </w:rPr>
@@ -650,7 +663,29 @@
                 <w:sz w:val="21"/>
                 <w:szCs w:val="21"/>
               </w:rPr>
-              <w:t>f next(vi) != null</w:t>
+              <w:t>f next(vi</w:t>
+            </w:r>
+            <w:proofErr w:type="gramStart"/>
+            <w:r>
+              <w:rPr>
+                <w:rFonts w:cs="Times New Roman"/>
+                <w:color w:val="auto"/>
+                <w:kern w:val="2"/>
+                <w:sz w:val="21"/>
+                <w:szCs w:val="21"/>
+              </w:rPr>
+              <w:t>) !</w:t>
+            </w:r>
+            <w:proofErr w:type="gramEnd"/>
+            <w:r>
+              <w:rPr>
+                <w:rFonts w:cs="Times New Roman"/>
+                <w:color w:val="auto"/>
+                <w:kern w:val="2"/>
+                <w:sz w:val="21"/>
+                <w:szCs w:val="21"/>
+              </w:rPr>
+              <w:t>= null</w:t>
             </w:r>
           </w:p>
           <w:p>
@@ -674,8 +709,20 @@
                 <w:sz w:val="21"/>
                 <w:szCs w:val="21"/>
               </w:rPr>
-              <w:t xml:space="preserve">            vj</w:t>
-            </w:r>
+              <w:t xml:space="preserve">            </w:t>
+            </w:r>
+            <w:proofErr w:type="spellStart"/>
+            <w:r>
+              <w:rPr>
+                <w:rFonts w:cs="Times New Roman"/>
+                <w:color w:val="auto"/>
+                <w:kern w:val="2"/>
+                <w:sz w:val="21"/>
+                <w:szCs w:val="21"/>
+              </w:rPr>
+              <w:t>vj</w:t>
+            </w:r>
+            <w:proofErr w:type="spellEnd"/>
             <w:r>
               <w:rPr>
                 <w:rFonts w:cs="Times New Roman"/>
@@ -860,7 +907,7 @@
               <w:ind w:firstLineChars="600" w:firstLine="1260"/>
               <w:jc w:val="both"/>
               <w:rPr>
-                <w:rFonts w:cs="Times New Roman" w:hint="eastAsia"/>
+                <w:rFonts w:cs="Times New Roman"/>
                 <w:color w:val="auto"/>
                 <w:kern w:val="2"/>
                 <w:sz w:val="21"/>
@@ -901,17 +948,7 @@
                       <w:sz w:val="21"/>
                       <w:szCs w:val="21"/>
                     </w:rPr>
-                    <m:t>vi.timestamp-vj.t</m:t>
-                  </m:r>
-                  <m:r>
-                    <w:rPr>
-                      <w:rFonts w:ascii="Cambria Math" w:hAnsi="Cambria Math" w:cs="Times New Roman"/>
-                      <w:color w:val="auto"/>
-                      <w:kern w:val="2"/>
-                      <w:sz w:val="21"/>
-                      <w:szCs w:val="21"/>
-                    </w:rPr>
-                    <m:t>imestamp</m:t>
+                    <m:t>vi.timestamp-vj.timestamp</m:t>
                   </m:r>
                 </m:e>
               </m:d>
@@ -935,7 +972,7 @@
               <w:ind w:firstLineChars="0" w:firstLine="0"/>
               <w:jc w:val="both"/>
               <w:rPr>
-                <w:rFonts w:cs="Times New Roman" w:hint="eastAsia"/>
+                <w:rFonts w:cs="Times New Roman"/>
                 <w:sz w:val="21"/>
                 <w:szCs w:val="21"/>
                 <w:lang w:val="it-IT"/>
@@ -1012,8 +1049,6 @@
                 <w:lang w:val="it-IT"/>
               </w:rPr>
             </w:pPr>
-            <w:bookmarkStart w:id="0" w:name="_GoBack"/>
-            <w:bookmarkEnd w:id="0"/>
           </w:p>
           <w:p>
             <w:pPr>
@@ -1291,6 +1326,12 @@
       </w:pPr>
     </w:p>
     <w:sectPr>
+      <w:headerReference w:type="even" r:id="rId6"/>
+      <w:headerReference w:type="default" r:id="rId7"/>
+      <w:footerReference w:type="even" r:id="rId8"/>
+      <w:footerReference w:type="default" r:id="rId9"/>
+      <w:headerReference w:type="first" r:id="rId10"/>
+      <w:footerReference w:type="first" r:id="rId11"/>
       <w:pgSz w:w="11906" w:h="16838"/>
       <w:pgMar w:top="1440" w:right="1800" w:bottom="1440" w:left="1800" w:header="851" w:footer="992" w:gutter="0"/>
       <w:cols w:space="425"/>
@@ -1327,6 +1368,39 @@
 </w:endnotes>
 </file>
 
+<file path=word/footer1.xml><?xml version="1.0" encoding="utf-8"?>
+<w:ftr xmlns:wpc="http://schemas.microsoft.com/office/word/2010/wordprocessingCanvas" xmlns:cx="http://schemas.microsoft.com/office/drawing/2014/chartex" xmlns:mc="http://schemas.openxmlformats.org/markup-compatibility/2006" xmlns:o="urn:schemas-microsoft-com:office:office" xmlns:r="http://schemas.openxmlformats.org/officeDocument/2006/relationships" xmlns:m="http://schemas.openxmlformats.org/officeDocument/2006/math" xmlns:v="urn:schemas-microsoft-com:vml" xmlns:wp14="http://schemas.microsoft.com/office/word/2010/wordprocessingDrawing" xmlns:wp="http://schemas.openxmlformats.org/drawingml/2006/wordprocessingDrawing" xmlns:w10="urn:schemas-microsoft-com:office:word" xmlns:w="http://schemas.openxmlformats.org/wordprocessingml/2006/main" xmlns:w14="http://schemas.microsoft.com/office/word/2010/wordml" xmlns:w15="http://schemas.microsoft.com/office/word/2012/wordml" xmlns:w16se="http://schemas.microsoft.com/office/word/2015/wordml/symex" xmlns:wpg="http://schemas.microsoft.com/office/word/2010/wordprocessingGroup" xmlns:wpi="http://schemas.microsoft.com/office/word/2010/wordprocessingInk" xmlns:wne="http://schemas.microsoft.com/office/word/2006/wordml" xmlns:wps="http://schemas.microsoft.com/office/word/2010/wordprocessingShape" mc:Ignorable="w14 w15 w16se wp14">
+  <w:p>
+    <w:pPr>
+      <w:pStyle w:val="a5"/>
+      <w:ind w:firstLine="360"/>
+    </w:pPr>
+  </w:p>
+</w:ftr>
+</file>
+
+<file path=word/footer2.xml><?xml version="1.0" encoding="utf-8"?>
+<w:ftr xmlns:wpc="http://schemas.microsoft.com/office/word/2010/wordprocessingCanvas" xmlns:cx="http://schemas.microsoft.com/office/drawing/2014/chartex" xmlns:mc="http://schemas.openxmlformats.org/markup-compatibility/2006" xmlns:o="urn:schemas-microsoft-com:office:office" xmlns:r="http://schemas.openxmlformats.org/officeDocument/2006/relationships" xmlns:m="http://schemas.openxmlformats.org/officeDocument/2006/math" xmlns:v="urn:schemas-microsoft-com:vml" xmlns:wp14="http://schemas.microsoft.com/office/word/2010/wordprocessingDrawing" xmlns:wp="http://schemas.openxmlformats.org/drawingml/2006/wordprocessingDrawing" xmlns:w10="urn:schemas-microsoft-com:office:word" xmlns:w="http://schemas.openxmlformats.org/wordprocessingml/2006/main" xmlns:w14="http://schemas.microsoft.com/office/word/2010/wordml" xmlns:w15="http://schemas.microsoft.com/office/word/2012/wordml" xmlns:w16se="http://schemas.microsoft.com/office/word/2015/wordml/symex" xmlns:wpg="http://schemas.microsoft.com/office/word/2010/wordprocessingGroup" xmlns:wpi="http://schemas.microsoft.com/office/word/2010/wordprocessingInk" xmlns:wne="http://schemas.microsoft.com/office/word/2006/wordml" xmlns:wps="http://schemas.microsoft.com/office/word/2010/wordprocessingShape" mc:Ignorable="w14 w15 w16se wp14">
+  <w:p>
+    <w:pPr>
+      <w:pStyle w:val="a5"/>
+      <w:ind w:firstLine="360"/>
+    </w:pPr>
+  </w:p>
+</w:ftr>
+</file>
+
+<file path=word/footer3.xml><?xml version="1.0" encoding="utf-8"?>
+<w:ftr xmlns:wpc="http://schemas.microsoft.com/office/word/2010/wordprocessingCanvas" xmlns:cx="http://schemas.microsoft.com/office/drawing/2014/chartex" xmlns:mc="http://schemas.openxmlformats.org/markup-compatibility/2006" xmlns:o="urn:schemas-microsoft-com:office:office" xmlns:r="http://schemas.openxmlformats.org/officeDocument/2006/relationships" xmlns:m="http://schemas.openxmlformats.org/officeDocument/2006/math" xmlns:v="urn:schemas-microsoft-com:vml" xmlns:wp14="http://schemas.microsoft.com/office/word/2010/wordprocessingDrawing" xmlns:wp="http://schemas.openxmlformats.org/drawingml/2006/wordprocessingDrawing" xmlns:w10="urn:schemas-microsoft-com:office:word" xmlns:w="http://schemas.openxmlformats.org/wordprocessingml/2006/main" xmlns:w14="http://schemas.microsoft.com/office/word/2010/wordml" xmlns:w15="http://schemas.microsoft.com/office/word/2012/wordml" xmlns:w16se="http://schemas.microsoft.com/office/word/2015/wordml/symex" xmlns:wpg="http://schemas.microsoft.com/office/word/2010/wordprocessingGroup" xmlns:wpi="http://schemas.microsoft.com/office/word/2010/wordprocessingInk" xmlns:wne="http://schemas.microsoft.com/office/word/2006/wordml" xmlns:wps="http://schemas.microsoft.com/office/word/2010/wordprocessingShape" mc:Ignorable="w14 w15 w16se wp14">
+  <w:p>
+    <w:pPr>
+      <w:pStyle w:val="a5"/>
+      <w:ind w:firstLine="360"/>
+    </w:pPr>
+  </w:p>
+</w:ftr>
+</file>
+
 <file path=word/footnotes.xml><?xml version="1.0" encoding="utf-8"?>
 <w:footnotes xmlns:wpc="http://schemas.microsoft.com/office/word/2010/wordprocessingCanvas" xmlns:cx="http://schemas.microsoft.com/office/drawing/2014/chartex" xmlns:mc="http://schemas.openxmlformats.org/markup-compatibility/2006" xmlns:o="urn:schemas-microsoft-com:office:office" xmlns:r="http://schemas.openxmlformats.org/officeDocument/2006/relationships" xmlns:m="http://schemas.openxmlformats.org/officeDocument/2006/math" xmlns:v="urn:schemas-microsoft-com:vml" xmlns:wp14="http://schemas.microsoft.com/office/word/2010/wordprocessingDrawing" xmlns:wp="http://schemas.openxmlformats.org/drawingml/2006/wordprocessingDrawing" xmlns:w10="urn:schemas-microsoft-com:office:word" xmlns:w="http://schemas.openxmlformats.org/wordprocessingml/2006/main" xmlns:w14="http://schemas.microsoft.com/office/word/2010/wordml" xmlns:w15="http://schemas.microsoft.com/office/word/2012/wordml" xmlns:w16se="http://schemas.microsoft.com/office/word/2015/wordml/symex" xmlns:wpg="http://schemas.microsoft.com/office/word/2010/wordprocessingGroup" xmlns:wpi="http://schemas.microsoft.com/office/word/2010/wordprocessingInk" xmlns:wne="http://schemas.microsoft.com/office/word/2006/wordml" xmlns:wps="http://schemas.microsoft.com/office/word/2010/wordprocessingShape" mc:Ignorable="w14 w15 w16se wp14">
   <w:footnote w:type="separator" w:id="-1">
@@ -1352,6 +1426,39 @@
     </w:p>
   </w:footnote>
 </w:footnotes>
+</file>
+
+<file path=word/header1.xml><?xml version="1.0" encoding="utf-8"?>
+<w:hdr xmlns:wpc="http://schemas.microsoft.com/office/word/2010/wordprocessingCanvas" xmlns:cx="http://schemas.microsoft.com/office/drawing/2014/chartex" xmlns:mc="http://schemas.openxmlformats.org/markup-compatibility/2006" xmlns:o="urn:schemas-microsoft-com:office:office" xmlns:r="http://schemas.openxmlformats.org/officeDocument/2006/relationships" xmlns:m="http://schemas.openxmlformats.org/officeDocument/2006/math" xmlns:v="urn:schemas-microsoft-com:vml" xmlns:wp14="http://schemas.microsoft.com/office/word/2010/wordprocessingDrawing" xmlns:wp="http://schemas.openxmlformats.org/drawingml/2006/wordprocessingDrawing" xmlns:w10="urn:schemas-microsoft-com:office:word" xmlns:w="http://schemas.openxmlformats.org/wordprocessingml/2006/main" xmlns:w14="http://schemas.microsoft.com/office/word/2010/wordml" xmlns:w15="http://schemas.microsoft.com/office/word/2012/wordml" xmlns:w16se="http://schemas.microsoft.com/office/word/2015/wordml/symex" xmlns:wpg="http://schemas.microsoft.com/office/word/2010/wordprocessingGroup" xmlns:wpi="http://schemas.microsoft.com/office/word/2010/wordprocessingInk" xmlns:wne="http://schemas.microsoft.com/office/word/2006/wordml" xmlns:wps="http://schemas.microsoft.com/office/word/2010/wordprocessingShape" mc:Ignorable="w14 w15 w16se wp14">
+  <w:p>
+    <w:pPr>
+      <w:pStyle w:val="a3"/>
+      <w:ind w:firstLine="360"/>
+    </w:pPr>
+  </w:p>
+</w:hdr>
+</file>
+
+<file path=word/header2.xml><?xml version="1.0" encoding="utf-8"?>
+<w:hdr xmlns:wpc="http://schemas.microsoft.com/office/word/2010/wordprocessingCanvas" xmlns:cx="http://schemas.microsoft.com/office/drawing/2014/chartex" xmlns:mc="http://schemas.openxmlformats.org/markup-compatibility/2006" xmlns:o="urn:schemas-microsoft-com:office:office" xmlns:r="http://schemas.openxmlformats.org/officeDocument/2006/relationships" xmlns:m="http://schemas.openxmlformats.org/officeDocument/2006/math" xmlns:v="urn:schemas-microsoft-com:vml" xmlns:wp14="http://schemas.microsoft.com/office/word/2010/wordprocessingDrawing" xmlns:wp="http://schemas.openxmlformats.org/drawingml/2006/wordprocessingDrawing" xmlns:w10="urn:schemas-microsoft-com:office:word" xmlns:w="http://schemas.openxmlformats.org/wordprocessingml/2006/main" xmlns:w14="http://schemas.microsoft.com/office/word/2010/wordml" xmlns:w15="http://schemas.microsoft.com/office/word/2012/wordml" xmlns:w16se="http://schemas.microsoft.com/office/word/2015/wordml/symex" xmlns:wpg="http://schemas.microsoft.com/office/word/2010/wordprocessingGroup" xmlns:wpi="http://schemas.microsoft.com/office/word/2010/wordprocessingInk" xmlns:wne="http://schemas.microsoft.com/office/word/2006/wordml" xmlns:wps="http://schemas.microsoft.com/office/word/2010/wordprocessingShape" mc:Ignorable="w14 w15 w16se wp14">
+  <w:p>
+    <w:pPr>
+      <w:pStyle w:val="a3"/>
+      <w:ind w:firstLine="360"/>
+    </w:pPr>
+  </w:p>
+</w:hdr>
+</file>
+
+<file path=word/header3.xml><?xml version="1.0" encoding="utf-8"?>
+<w:hdr xmlns:wpc="http://schemas.microsoft.com/office/word/2010/wordprocessingCanvas" xmlns:cx="http://schemas.microsoft.com/office/drawing/2014/chartex" xmlns:mc="http://schemas.openxmlformats.org/markup-compatibility/2006" xmlns:o="urn:schemas-microsoft-com:office:office" xmlns:r="http://schemas.openxmlformats.org/officeDocument/2006/relationships" xmlns:m="http://schemas.openxmlformats.org/officeDocument/2006/math" xmlns:v="urn:schemas-microsoft-com:vml" xmlns:wp14="http://schemas.microsoft.com/office/word/2010/wordprocessingDrawing" xmlns:wp="http://schemas.openxmlformats.org/drawingml/2006/wordprocessingDrawing" xmlns:w10="urn:schemas-microsoft-com:office:word" xmlns:w="http://schemas.openxmlformats.org/wordprocessingml/2006/main" xmlns:w14="http://schemas.microsoft.com/office/word/2010/wordml" xmlns:w15="http://schemas.microsoft.com/office/word/2012/wordml" xmlns:w16se="http://schemas.microsoft.com/office/word/2015/wordml/symex" xmlns:wpg="http://schemas.microsoft.com/office/word/2010/wordprocessingGroup" xmlns:wpi="http://schemas.microsoft.com/office/word/2010/wordprocessingInk" xmlns:wne="http://schemas.microsoft.com/office/word/2006/wordml" xmlns:wps="http://schemas.microsoft.com/office/word/2010/wordprocessingShape" mc:Ignorable="w14 w15 w16se wp14">
+  <w:p>
+    <w:pPr>
+      <w:pStyle w:val="a3"/>
+      <w:ind w:firstLine="360"/>
+    </w:pPr>
+  </w:p>
+</w:hdr>
 </file>
 
 <file path=word/styles.xml><?xml version="1.0" encoding="utf-8"?>

</xml_diff>